<commit_message>
give up my own mem pool
</commit_message>
<xml_diff>
--- a/doc/指令选择学习和设计.docx
+++ b/doc/指令选择学习和设计.docx
@@ -385,11 +385,514 @@
     <w:p>
       <w:pPr>
         <w:rPr>
-          <w:rFonts w:hint="eastAsia"/>
-          <w:sz w:val="22"/>
-          <w:szCs w:val="28"/>
-        </w:rPr>
-      </w:pPr>
+          <w:sz w:val="22"/>
+          <w:szCs w:val="28"/>
+        </w:rPr>
+      </w:pPr>
+      <w:r>
+        <w:rPr>
+          <w:rFonts w:hint="eastAsia"/>
+          <w:sz w:val="22"/>
+          <w:szCs w:val="28"/>
+        </w:rPr>
+        <w:t>算了。这综述我是看不下去了。</w:t>
+      </w:r>
+    </w:p>
+    <w:p>
+      <w:pPr>
+        <w:rPr>
+          <w:sz w:val="22"/>
+          <w:szCs w:val="28"/>
+        </w:rPr>
+      </w:pPr>
+    </w:p>
+    <w:p>
+      <w:pPr>
+        <w:rPr>
+          <w:b/>
+          <w:bCs/>
+          <w:sz w:val="24"/>
+          <w:szCs w:val="32"/>
+        </w:rPr>
+      </w:pPr>
+      <w:r>
+        <w:rPr>
+          <w:rFonts w:hint="eastAsia"/>
+          <w:b/>
+          <w:bCs/>
+          <w:sz w:val="24"/>
+          <w:szCs w:val="32"/>
+        </w:rPr>
+        <w:t>LLVM的指令选择</w:t>
+      </w:r>
+    </w:p>
+    <w:p>
+      <w:pPr>
+        <w:pStyle w:val="a3"/>
+        <w:numPr>
+          <w:ilvl w:val="0"/>
+          <w:numId w:val="1"/>
+        </w:numPr>
+        <w:ind w:firstLineChars="0"/>
+        <w:rPr>
+          <w:b/>
+          <w:bCs/>
+          <w:sz w:val="24"/>
+          <w:szCs w:val="32"/>
+        </w:rPr>
+      </w:pPr>
+      <w:r>
+        <w:rPr>
+          <w:b/>
+          <w:bCs/>
+          <w:sz w:val="24"/>
+          <w:szCs w:val="32"/>
+        </w:rPr>
+        <w:t>L</w:t>
+      </w:r>
+      <w:r>
+        <w:rPr>
+          <w:rFonts w:hint="eastAsia"/>
+          <w:b/>
+          <w:bCs/>
+          <w:sz w:val="24"/>
+          <w:szCs w:val="32"/>
+        </w:rPr>
+        <w:t>owering</w:t>
+      </w:r>
+    </w:p>
+    <w:p>
+      <w:pPr>
+        <w:rPr>
+          <w:sz w:val="22"/>
+          <w:szCs w:val="28"/>
+        </w:rPr>
+      </w:pPr>
+      <w:proofErr w:type="spellStart"/>
+      <w:r>
+        <w:rPr>
+          <w:rFonts w:hint="eastAsia"/>
+          <w:sz w:val="22"/>
+          <w:szCs w:val="28"/>
+        </w:rPr>
+        <w:t>selectionDAG</w:t>
+      </w:r>
+      <w:proofErr w:type="spellEnd"/>
+      <w:r>
+        <w:rPr>
+          <w:rFonts w:hint="eastAsia"/>
+          <w:sz w:val="22"/>
+          <w:szCs w:val="28"/>
+        </w:rPr>
+        <w:t>：</w:t>
+      </w:r>
+    </w:p>
+    <w:p>
+      <w:pPr>
+        <w:rPr>
+          <w:sz w:val="22"/>
+          <w:szCs w:val="28"/>
+        </w:rPr>
+      </w:pPr>
+      <w:r>
+        <w:rPr>
+          <w:sz w:val="22"/>
+          <w:szCs w:val="28"/>
+        </w:rPr>
+        <w:tab/>
+      </w:r>
+      <w:r>
+        <w:rPr>
+          <w:rFonts w:hint="eastAsia"/>
+          <w:sz w:val="22"/>
+          <w:szCs w:val="28"/>
+        </w:rPr>
+        <w:t>先说DAG的节点。</w:t>
+      </w:r>
+    </w:p>
+    <w:p>
+      <w:pPr>
+        <w:widowControl/>
+        <w:jc w:val="left"/>
+        <w:rPr>
+          <w:sz w:val="22"/>
+          <w:szCs w:val="28"/>
+        </w:rPr>
+      </w:pPr>
+      <w:r>
+        <w:rPr>
+          <w:sz w:val="22"/>
+          <w:szCs w:val="28"/>
+        </w:rPr>
+        <w:tab/>
+      </w:r>
+      <w:r>
+        <w:rPr>
+          <w:rFonts w:hint="eastAsia"/>
+          <w:sz w:val="22"/>
+          <w:szCs w:val="28"/>
+        </w:rPr>
+        <w:t>按照那个图打印出来的情况，分别包含</w:t>
+      </w:r>
+      <w:r>
+        <w:rPr>
+          <w:rFonts w:hint="eastAsia"/>
+          <w:sz w:val="22"/>
+          <w:szCs w:val="28"/>
+        </w:rPr>
+        <w:t>指向操作数的节点指针，</w:t>
+      </w:r>
+      <w:r>
+        <w:rPr>
+          <w:rFonts w:hint="eastAsia"/>
+          <w:sz w:val="22"/>
+          <w:szCs w:val="28"/>
+        </w:rPr>
+        <w:t>节点类型枚举, 节点编号与节点的数据类型</w:t>
+      </w:r>
+      <w:r>
+        <w:rPr>
+          <w:rFonts w:hint="eastAsia"/>
+          <w:sz w:val="22"/>
+          <w:szCs w:val="28"/>
+        </w:rPr>
+        <w:t>。</w:t>
+      </w:r>
+    </w:p>
+    <w:p>
+      <w:pPr>
+        <w:widowControl/>
+        <w:jc w:val="left"/>
+        <w:rPr>
+          <w:rFonts w:hint="eastAsia"/>
+          <w:sz w:val="22"/>
+          <w:szCs w:val="28"/>
+        </w:rPr>
+      </w:pPr>
+      <w:r>
+        <w:rPr>
+          <w:sz w:val="22"/>
+          <w:szCs w:val="28"/>
+        </w:rPr>
+        <w:tab/>
+      </w:r>
+      <w:r>
+        <w:rPr>
+          <w:rFonts w:hint="eastAsia"/>
+          <w:sz w:val="22"/>
+          <w:szCs w:val="28"/>
+        </w:rPr>
+        <w:t>有些只有三个部分，我的看法是，这是叶子结点的缘故。另外，一般来说，叶子结点都是存在寄存器中的操作数。</w:t>
+      </w:r>
+      <w:r>
+        <w:rPr>
+          <w:rFonts w:hint="eastAsia"/>
+          <w:sz w:val="22"/>
+          <w:szCs w:val="28"/>
+        </w:rPr>
+        <w:t>（换句话说，树里面的节点都是ins或者类似的。除了操作数之外，也有</w:t>
+      </w:r>
+      <w:proofErr w:type="spellStart"/>
+      <w:r>
+        <w:rPr>
+          <w:rFonts w:hint="eastAsia"/>
+          <w:sz w:val="22"/>
+          <w:szCs w:val="28"/>
+        </w:rPr>
+        <w:t>dag</w:t>
+      </w:r>
+      <w:proofErr w:type="spellEnd"/>
+      <w:r>
+        <w:rPr>
+          <w:rFonts w:hint="eastAsia"/>
+          <w:sz w:val="22"/>
+          <w:szCs w:val="28"/>
+        </w:rPr>
+        <w:t>的入口节点</w:t>
+      </w:r>
+      <w:proofErr w:type="spellStart"/>
+      <w:r>
+        <w:rPr>
+          <w:rFonts w:hint="eastAsia"/>
+          <w:sz w:val="22"/>
+          <w:szCs w:val="28"/>
+        </w:rPr>
+        <w:t>entrytoken</w:t>
+      </w:r>
+      <w:proofErr w:type="spellEnd"/>
+      <w:r>
+        <w:rPr>
+          <w:rFonts w:hint="eastAsia"/>
+          <w:sz w:val="22"/>
+          <w:szCs w:val="28"/>
+        </w:rPr>
+        <w:t>，感觉没啥意义，</w:t>
+      </w:r>
+      <w:r>
+        <w:rPr>
+          <w:rFonts w:hint="eastAsia"/>
+          <w:sz w:val="22"/>
+          <w:szCs w:val="28"/>
+        </w:rPr>
+        <w:t>还有load</w:t>
+      </w:r>
+      <w:r>
+        <w:rPr>
+          <w:sz w:val="22"/>
+          <w:szCs w:val="28"/>
+        </w:rPr>
+        <w:t xml:space="preserve"> </w:t>
+      </w:r>
+      <w:r>
+        <w:rPr>
+          <w:rFonts w:hint="eastAsia"/>
+          <w:sz w:val="22"/>
+          <w:szCs w:val="28"/>
+        </w:rPr>
+        <w:t>store会多个</w:t>
+      </w:r>
+      <w:proofErr w:type="spellStart"/>
+      <w:r>
+        <w:rPr>
+          <w:rFonts w:hint="eastAsia"/>
+          <w:sz w:val="22"/>
+          <w:szCs w:val="28"/>
+        </w:rPr>
+        <w:t>undef</w:t>
+      </w:r>
+      <w:proofErr w:type="spellEnd"/>
+      <w:r>
+        <w:rPr>
+          <w:rFonts w:hint="eastAsia"/>
+          <w:sz w:val="22"/>
+          <w:szCs w:val="28"/>
+        </w:rPr>
+        <w:t>的节点，不知道为什么。。。巴拉巴拉再说吧）</w:t>
+      </w:r>
+    </w:p>
+    <w:p>
+      <w:pPr>
+        <w:widowControl/>
+        <w:jc w:val="left"/>
+        <w:rPr>
+          <w:sz w:val="22"/>
+          <w:szCs w:val="28"/>
+        </w:rPr>
+      </w:pPr>
+      <w:r>
+        <w:rPr>
+          <w:sz w:val="22"/>
+          <w:szCs w:val="28"/>
+        </w:rPr>
+        <w:tab/>
+      </w:r>
+      <w:r>
+        <w:rPr>
+          <w:rFonts w:hint="eastAsia"/>
+          <w:sz w:val="22"/>
+          <w:szCs w:val="28"/>
+        </w:rPr>
+        <w:t>另外，还有</w:t>
+      </w:r>
+      <w:proofErr w:type="spellStart"/>
+      <w:r>
+        <w:rPr>
+          <w:rFonts w:hint="eastAsia"/>
+          <w:sz w:val="22"/>
+          <w:szCs w:val="28"/>
+        </w:rPr>
+        <w:t>ch</w:t>
+      </w:r>
+      <w:proofErr w:type="spellEnd"/>
+      <w:r>
+        <w:rPr>
+          <w:rFonts w:hint="eastAsia"/>
+          <w:sz w:val="22"/>
+          <w:szCs w:val="28"/>
+        </w:rPr>
+        <w:t>和glue，前者表示</w:t>
+      </w:r>
+      <w:r>
+        <w:rPr>
+          <w:rFonts w:hint="eastAsia"/>
+          <w:sz w:val="22"/>
+          <w:szCs w:val="28"/>
+        </w:rPr>
+        <w:t>不能换顺序，后者表示不能拆分。</w:t>
+      </w:r>
+    </w:p>
+    <w:p>
+      <w:pPr>
+        <w:widowControl/>
+        <w:jc w:val="left"/>
+        <w:rPr>
+          <w:rFonts w:hint="eastAsia"/>
+          <w:sz w:val="22"/>
+          <w:szCs w:val="28"/>
+        </w:rPr>
+      </w:pPr>
+      <w:r>
+        <w:rPr>
+          <w:rFonts w:hint="eastAsia"/>
+          <w:sz w:val="22"/>
+          <w:szCs w:val="28"/>
+        </w:rPr>
+        <w:t>DAG的构建</w:t>
+      </w:r>
+    </w:p>
+    <w:p>
+      <w:pPr>
+        <w:rPr>
+          <w:rFonts w:hint="eastAsia"/>
+          <w:sz w:val="22"/>
+          <w:szCs w:val="28"/>
+        </w:rPr>
+      </w:pPr>
+      <w:r>
+        <w:rPr>
+          <w:sz w:val="22"/>
+          <w:szCs w:val="28"/>
+        </w:rPr>
+        <w:tab/>
+      </w:r>
+      <w:r>
+        <w:rPr>
+          <w:rFonts w:hint="eastAsia"/>
+          <w:sz w:val="22"/>
+          <w:szCs w:val="28"/>
+        </w:rPr>
+        <w:t>从IR转换到DAG就是lowering的过程，</w:t>
+      </w:r>
+      <w:r>
+        <w:rPr>
+          <w:rFonts w:hint="eastAsia"/>
+          <w:sz w:val="22"/>
+          <w:szCs w:val="28"/>
+        </w:rPr>
+        <w:t>注意这里面phi不进行lowering的操作。还有就是DAG的建立是根据BB进行的，而不是</w:t>
+      </w:r>
+      <w:r>
+        <w:rPr>
+          <w:rFonts w:hint="eastAsia"/>
+          <w:sz w:val="22"/>
+          <w:szCs w:val="28"/>
+        </w:rPr>
+        <w:t>根据函数</w:t>
+      </w:r>
+      <w:r>
+        <w:rPr>
+          <w:rFonts w:hint="eastAsia"/>
+          <w:sz w:val="22"/>
+          <w:szCs w:val="28"/>
+        </w:rPr>
+        <w:t>。</w:t>
+      </w:r>
+    </w:p>
+    <w:p>
+      <w:pPr>
+        <w:pStyle w:val="a3"/>
+        <w:numPr>
+          <w:ilvl w:val="0"/>
+          <w:numId w:val="1"/>
+        </w:numPr>
+        <w:ind w:firstLineChars="0"/>
+        <w:rPr>
+          <w:b/>
+          <w:bCs/>
+          <w:sz w:val="24"/>
+          <w:szCs w:val="32"/>
+        </w:rPr>
+      </w:pPr>
+      <w:r>
+        <w:rPr>
+          <w:b/>
+          <w:bCs/>
+          <w:sz w:val="24"/>
+          <w:szCs w:val="32"/>
+        </w:rPr>
+        <w:t>C</w:t>
+      </w:r>
+      <w:r>
+        <w:rPr>
+          <w:rFonts w:hint="eastAsia"/>
+          <w:b/>
+          <w:bCs/>
+          <w:sz w:val="24"/>
+          <w:szCs w:val="32"/>
+        </w:rPr>
+        <w:t>ombine</w:t>
+      </w:r>
+    </w:p>
+    <w:p>
+      <w:pPr>
+        <w:pStyle w:val="a3"/>
+        <w:numPr>
+          <w:ilvl w:val="0"/>
+          <w:numId w:val="1"/>
+        </w:numPr>
+        <w:ind w:firstLineChars="0"/>
+        <w:rPr>
+          <w:b/>
+          <w:bCs/>
+          <w:sz w:val="24"/>
+          <w:szCs w:val="32"/>
+        </w:rPr>
+      </w:pPr>
+      <w:r>
+        <w:rPr>
+          <w:b/>
+          <w:bCs/>
+          <w:sz w:val="24"/>
+          <w:szCs w:val="32"/>
+        </w:rPr>
+        <w:t>L</w:t>
+      </w:r>
+      <w:r>
+        <w:rPr>
+          <w:rFonts w:hint="eastAsia"/>
+          <w:b/>
+          <w:bCs/>
+          <w:sz w:val="24"/>
+          <w:szCs w:val="32"/>
+        </w:rPr>
+        <w:t>egalize</w:t>
+      </w:r>
+    </w:p>
+    <w:p>
+      <w:pPr>
+        <w:pStyle w:val="a3"/>
+        <w:numPr>
+          <w:ilvl w:val="0"/>
+          <w:numId w:val="1"/>
+        </w:numPr>
+        <w:ind w:firstLineChars="0"/>
+        <w:rPr>
+          <w:rFonts w:hint="eastAsia"/>
+          <w:b/>
+          <w:bCs/>
+          <w:sz w:val="24"/>
+          <w:szCs w:val="32"/>
+        </w:rPr>
+      </w:pPr>
+      <w:r>
+        <w:rPr>
+          <w:b/>
+          <w:bCs/>
+          <w:sz w:val="24"/>
+          <w:szCs w:val="32"/>
+        </w:rPr>
+        <w:t>S</w:t>
+      </w:r>
+      <w:r>
+        <w:rPr>
+          <w:rFonts w:hint="eastAsia"/>
+          <w:b/>
+          <w:bCs/>
+          <w:sz w:val="24"/>
+          <w:szCs w:val="32"/>
+        </w:rPr>
+        <w:t>elect</w:t>
+      </w:r>
     </w:p>
     <w:sectPr>
       <w:pgSz w:w="11906" w:h="16838"/>
@@ -399,6 +902,127 @@
     </w:sectPr>
   </w:body>
 </w:document>
+</file>
+
+<file path=word/numbering.xml><?xml version="1.0" encoding="utf-8"?>
+<w:numbering xmlns:wpc="http://schemas.microsoft.com/office/word/2010/wordprocessingCanvas" xmlns:cx="http://schemas.microsoft.com/office/drawing/2014/chartex" xmlns:cx1="http://schemas.microsoft.com/office/drawing/2015/9/8/chartex" xmlns:cx2="http://schemas.microsoft.com/office/drawing/2015/10/21/chartex" xmlns:cx3="http://schemas.microsoft.com/office/drawing/2016/5/9/chartex" xmlns:cx4="http://schemas.microsoft.com/office/drawing/2016/5/10/chartex" xmlns:cx5="http://schemas.microsoft.com/office/drawing/2016/5/11/chartex" xmlns:cx6="http://schemas.microsoft.com/office/drawing/2016/5/12/chartex" xmlns:cx7="http://schemas.microsoft.com/office/drawing/2016/5/13/chartex" xmlns:cx8="http://schemas.microsoft.com/office/drawing/2016/5/14/chartex" xmlns:mc="http://schemas.openxmlformats.org/markup-compatibility/2006" xmlns:aink="http://schemas.microsoft.com/office/drawing/2016/ink" xmlns:am3d="http://schemas.microsoft.com/office/drawing/2017/model3d" xmlns:o="urn:schemas-microsoft-com:office:office" xmlns:r="http://schemas.openxmlformats.org/officeDocument/2006/relationships" xmlns:m="http://schemas.openxmlformats.org/officeDocument/2006/math" xmlns:v="urn:schemas-microsoft-com:vml" xmlns:wp14="http://schemas.microsoft.com/office/word/2010/wordprocessingDrawing" xmlns:wp="http://schemas.openxmlformats.org/drawingml/2006/wordprocessingDrawing" xmlns:w10="urn:schemas-microsoft-com:office:word" xmlns:w="http://schemas.openxmlformats.org/wordprocessingml/2006/main" xmlns:w14="http://schemas.microsoft.com/office/word/2010/wordml" xmlns:w15="http://schemas.microsoft.com/office/word/2012/wordml" xmlns:w16cex="http://schemas.microsoft.com/office/word/2018/wordml/cex" xmlns:w16cid="http://schemas.microsoft.com/office/word/2016/wordml/cid" xmlns:w16="http://schemas.microsoft.com/office/word/2018/wordml" xmlns:w16sdtdh="http://schemas.microsoft.com/office/word/2020/wordml/sdtdatahash" xmlns:w16se="http://schemas.microsoft.com/office/word/2015/wordml/symex" xmlns:wpg="http://schemas.microsoft.com/office/word/2010/wordprocessingGroup" xmlns:wpi="http://schemas.microsoft.com/office/word/2010/wordprocessingInk" xmlns:wne="http://schemas.microsoft.com/office/word/2006/wordml" xmlns:wps="http://schemas.microsoft.com/office/word/2010/wordprocessingShape" mc:Ignorable="w14 w15 w16se w16cid w16 w16cex w16sdtdh wp14">
+  <w:abstractNum w:abstractNumId="0" w15:restartNumberingAfterBreak="0">
+    <w:nsid w:val="6EC012EC"/>
+    <w:multiLevelType w:val="hybridMultilevel"/>
+    <w:tmpl w:val="1BFE53E2"/>
+    <w:lvl w:ilvl="0" w:tplc="04090001">
+      <w:start w:val="1"/>
+      <w:numFmt w:val="bullet"/>
+      <w:lvlText w:val=""/>
+      <w:lvlJc w:val="left"/>
+      <w:pPr>
+        <w:ind w:left="420" w:hanging="420"/>
+      </w:pPr>
+      <w:rPr>
+        <w:rFonts w:ascii="Wingdings" w:hAnsi="Wingdings" w:hint="default"/>
+      </w:rPr>
+    </w:lvl>
+    <w:lvl w:ilvl="1" w:tplc="04090003" w:tentative="1">
+      <w:start w:val="1"/>
+      <w:numFmt w:val="bullet"/>
+      <w:lvlText w:val=""/>
+      <w:lvlJc w:val="left"/>
+      <w:pPr>
+        <w:ind w:left="840" w:hanging="420"/>
+      </w:pPr>
+      <w:rPr>
+        <w:rFonts w:ascii="Wingdings" w:hAnsi="Wingdings" w:hint="default"/>
+      </w:rPr>
+    </w:lvl>
+    <w:lvl w:ilvl="2" w:tplc="04090005" w:tentative="1">
+      <w:start w:val="1"/>
+      <w:numFmt w:val="bullet"/>
+      <w:lvlText w:val=""/>
+      <w:lvlJc w:val="left"/>
+      <w:pPr>
+        <w:ind w:left="1260" w:hanging="420"/>
+      </w:pPr>
+      <w:rPr>
+        <w:rFonts w:ascii="Wingdings" w:hAnsi="Wingdings" w:hint="default"/>
+      </w:rPr>
+    </w:lvl>
+    <w:lvl w:ilvl="3" w:tplc="04090001" w:tentative="1">
+      <w:start w:val="1"/>
+      <w:numFmt w:val="bullet"/>
+      <w:lvlText w:val=""/>
+      <w:lvlJc w:val="left"/>
+      <w:pPr>
+        <w:ind w:left="1680" w:hanging="420"/>
+      </w:pPr>
+      <w:rPr>
+        <w:rFonts w:ascii="Wingdings" w:hAnsi="Wingdings" w:hint="default"/>
+      </w:rPr>
+    </w:lvl>
+    <w:lvl w:ilvl="4" w:tplc="04090003" w:tentative="1">
+      <w:start w:val="1"/>
+      <w:numFmt w:val="bullet"/>
+      <w:lvlText w:val=""/>
+      <w:lvlJc w:val="left"/>
+      <w:pPr>
+        <w:ind w:left="2100" w:hanging="420"/>
+      </w:pPr>
+      <w:rPr>
+        <w:rFonts w:ascii="Wingdings" w:hAnsi="Wingdings" w:hint="default"/>
+      </w:rPr>
+    </w:lvl>
+    <w:lvl w:ilvl="5" w:tplc="04090005" w:tentative="1">
+      <w:start w:val="1"/>
+      <w:numFmt w:val="bullet"/>
+      <w:lvlText w:val=""/>
+      <w:lvlJc w:val="left"/>
+      <w:pPr>
+        <w:ind w:left="2520" w:hanging="420"/>
+      </w:pPr>
+      <w:rPr>
+        <w:rFonts w:ascii="Wingdings" w:hAnsi="Wingdings" w:hint="default"/>
+      </w:rPr>
+    </w:lvl>
+    <w:lvl w:ilvl="6" w:tplc="04090001" w:tentative="1">
+      <w:start w:val="1"/>
+      <w:numFmt w:val="bullet"/>
+      <w:lvlText w:val=""/>
+      <w:lvlJc w:val="left"/>
+      <w:pPr>
+        <w:ind w:left="2940" w:hanging="420"/>
+      </w:pPr>
+      <w:rPr>
+        <w:rFonts w:ascii="Wingdings" w:hAnsi="Wingdings" w:hint="default"/>
+      </w:rPr>
+    </w:lvl>
+    <w:lvl w:ilvl="7" w:tplc="04090003" w:tentative="1">
+      <w:start w:val="1"/>
+      <w:numFmt w:val="bullet"/>
+      <w:lvlText w:val=""/>
+      <w:lvlJc w:val="left"/>
+      <w:pPr>
+        <w:ind w:left="3360" w:hanging="420"/>
+      </w:pPr>
+      <w:rPr>
+        <w:rFonts w:ascii="Wingdings" w:hAnsi="Wingdings" w:hint="default"/>
+      </w:rPr>
+    </w:lvl>
+    <w:lvl w:ilvl="8" w:tplc="04090005" w:tentative="1">
+      <w:start w:val="1"/>
+      <w:numFmt w:val="bullet"/>
+      <w:lvlText w:val=""/>
+      <w:lvlJc w:val="left"/>
+      <w:pPr>
+        <w:ind w:left="3780" w:hanging="420"/>
+      </w:pPr>
+      <w:rPr>
+        <w:rFonts w:ascii="Wingdings" w:hAnsi="Wingdings" w:hint="default"/>
+      </w:rPr>
+    </w:lvl>
+  </w:abstractNum>
+  <w:num w:numId="1">
+    <w:abstractNumId w:val="0"/>
+  </w:num>
+</w:numbering>
 </file>
 
 <file path=word/styles.xml><?xml version="1.0" encoding="utf-8"?>
@@ -828,6 +1452,26 @@
     <w:semiHidden/>
     <w:unhideWhenUsed/>
   </w:style>
+  <w:style w:type="paragraph" w:styleId="a3">
+    <w:name w:val="List Paragraph"/>
+    <w:basedOn w:val="a"/>
+    <w:uiPriority w:val="34"/>
+    <w:qFormat/>
+    <w:rsid w:val="00C16EB1"/>
+    <w:pPr>
+      <w:ind w:firstLineChars="200" w:firstLine="420"/>
+    </w:pPr>
+  </w:style>
+  <w:style w:type="character" w:styleId="a4">
+    <w:name w:val="Placeholder Text"/>
+    <w:basedOn w:val="a0"/>
+    <w:uiPriority w:val="99"/>
+    <w:semiHidden/>
+    <w:rsid w:val="00C8516B"/>
+    <w:rPr>
+      <w:color w:val="808080"/>
+    </w:rPr>
+  </w:style>
 </w:styles>
 </file>
 

</xml_diff>